<commit_message>
mise en pratique de l'ubiquité references #17 closes #17
</commit_message>
<xml_diff>
--- a/doc/Fonctionnel/Cas d'utilisation_lire_les_regles.docx
+++ b/doc/Fonctionnel/Cas d'utilisation_lire_les_regles.docx
@@ -73,7 +73,6 @@
             <w:pPr>
               <w:spacing w:after="0"/>
             </w:pPr>
-            <w:bookmarkStart w:id="1" w:name="_GoBack" w:colFirst="2" w:colLast="2"/>
           </w:p>
         </w:tc>
         <w:tc>
@@ -162,7 +161,10 @@
               <w:spacing w:after="0"/>
             </w:pPr>
             <w:r>
-              <w:t>Le joueur prend connaissance des règles</w:t>
+              <w:t>L’utilisateur</w:t>
+            </w:r>
+            <w:r>
+              <w:t xml:space="preserve"> prend connaissance des règles</w:t>
             </w:r>
           </w:p>
         </w:tc>
@@ -226,7 +228,7 @@
               <w:spacing w:after="0"/>
             </w:pPr>
             <w:r>
-              <w:t>Le joueur</w:t>
+              <w:t>L’utilisateur</w:t>
             </w:r>
           </w:p>
         </w:tc>
@@ -683,7 +685,10 @@
               <w:contextualSpacing/>
             </w:pPr>
             <w:r>
-              <w:t>Le joueur est sur l’écran d’accueil du jeu</w:t>
+              <w:t>L’utilisateur</w:t>
+            </w:r>
+            <w:r>
+              <w:t xml:space="preserve"> est sur l’écran d’accueil du jeu</w:t>
             </w:r>
           </w:p>
         </w:tc>
@@ -747,7 +752,10 @@
               <w:spacing w:after="0"/>
             </w:pPr>
             <w:r>
-              <w:t>Le joueur a pris connaissance des règles</w:t>
+              <w:t>L’utilisateur</w:t>
+            </w:r>
+            <w:r>
+              <w:t xml:space="preserve"> a pris connaissance des règles</w:t>
             </w:r>
           </w:p>
         </w:tc>
@@ -814,9 +822,11 @@
           </w:p>
         </w:tc>
       </w:tr>
+    </w:tbl>
+    <w:p>
+      <w:bookmarkStart w:id="1" w:name="_GoBack"/>
       <w:bookmarkEnd w:id="1"/>
-    </w:tbl>
-    <w:p/>
+    </w:p>
     <w:tbl>
       <w:tblPr>
         <w:tblW w:w="10782" w:type="dxa"/>
@@ -1043,7 +1053,14 @@
                 <w:rFonts w:eastAsia="Times New Roman" w:cs="Arial"/>
                 <w:lang w:eastAsia="fr-CA"/>
               </w:rPr>
-              <w:t xml:space="preserve">Le joueur clique sur le bouton « ? » </w:t>
+              <w:t>L’utilisateur</w:t>
+            </w:r>
+            <w:r>
+              <w:rPr>
+                <w:rFonts w:eastAsia="Times New Roman" w:cs="Arial"/>
+                <w:lang w:eastAsia="fr-CA"/>
+              </w:rPr>
+              <w:t xml:space="preserve"> clique sur le bouton « ? » </w:t>
             </w:r>
           </w:p>
         </w:tc>
@@ -1146,7 +1163,14 @@
                 <w:rFonts w:eastAsia="Times New Roman" w:cs="Arial"/>
                 <w:lang w:eastAsia="fr-CA"/>
               </w:rPr>
-              <w:t>l’écran des règles</w:t>
+              <w:t xml:space="preserve">l’écran </w:t>
+            </w:r>
+            <w:r>
+              <w:rPr>
+                <w:rFonts w:eastAsia="Times New Roman" w:cs="Arial"/>
+                <w:lang w:eastAsia="fr-CA"/>
+              </w:rPr>
+              <w:t>« Règles du loup-garou »</w:t>
             </w:r>
           </w:p>
         </w:tc>
@@ -1242,7 +1266,14 @@
                 <w:rFonts w:eastAsia="Times New Roman" w:cs="Arial"/>
                 <w:lang w:eastAsia="fr-CA"/>
               </w:rPr>
-              <w:t>Le joueur clique sur la croix pour fermer l’écran des règles</w:t>
+              <w:t>L’utilisateur</w:t>
+            </w:r>
+            <w:r>
+              <w:rPr>
+                <w:rFonts w:eastAsia="Times New Roman" w:cs="Arial"/>
+                <w:lang w:eastAsia="fr-CA"/>
+              </w:rPr>
+              <w:t xml:space="preserve"> clique sur la croix pour fermer l’écran des règles</w:t>
             </w:r>
           </w:p>
         </w:tc>
@@ -1338,7 +1369,14 @@
                 <w:rFonts w:eastAsia="Times New Roman" w:cs="Arial"/>
                 <w:lang w:eastAsia="fr-CA"/>
               </w:rPr>
-              <w:t>Le joueur est à nouveau sur l’écran d’accueil du jeu</w:t>
+              <w:t>L’utilisateur</w:t>
+            </w:r>
+            <w:r>
+              <w:rPr>
+                <w:rFonts w:eastAsia="Times New Roman" w:cs="Arial"/>
+                <w:lang w:eastAsia="fr-CA"/>
+              </w:rPr>
+              <w:t xml:space="preserve"> est à nouveau sur l’écran d’accueil du jeu</w:t>
             </w:r>
           </w:p>
         </w:tc>

</xml_diff>

<commit_message>
mise à jour references #1
</commit_message>
<xml_diff>
--- a/doc/Fonctionnel/Cas d'utilisation_lire_les_regles.docx
+++ b/doc/Fonctionnel/Cas d'utilisation_lire_les_regles.docx
@@ -161,10 +161,7 @@
               <w:spacing w:after="0"/>
             </w:pPr>
             <w:r>
-              <w:t>L’utilisateur</w:t>
-            </w:r>
-            <w:r>
-              <w:t xml:space="preserve"> prend connaissance des règles</w:t>
+              <w:t>Le joueur prend connaissance des règles</w:t>
             </w:r>
           </w:p>
         </w:tc>
@@ -228,7 +225,7 @@
               <w:spacing w:after="0"/>
             </w:pPr>
             <w:r>
-              <w:t>L’utilisateur</w:t>
+              <w:t>Le joueur</w:t>
             </w:r>
           </w:p>
         </w:tc>
@@ -685,10 +682,7 @@
               <w:contextualSpacing/>
             </w:pPr>
             <w:r>
-              <w:t>L’utilisateur</w:t>
-            </w:r>
-            <w:r>
-              <w:t xml:space="preserve"> est sur l’écran d’accueil du jeu</w:t>
+              <w:t>Le joueur est sur l’écran d’accueil du jeu</w:t>
             </w:r>
           </w:p>
         </w:tc>
@@ -752,10 +746,7 @@
               <w:spacing w:after="0"/>
             </w:pPr>
             <w:r>
-              <w:t>L’utilisateur</w:t>
-            </w:r>
-            <w:r>
-              <w:t xml:space="preserve"> a pris connaissance des règles</w:t>
+              <w:t>Le joueur a pris connaissance des règles</w:t>
             </w:r>
           </w:p>
         </w:tc>
@@ -823,10 +814,7 @@
         </w:tc>
       </w:tr>
     </w:tbl>
-    <w:p>
-      <w:bookmarkStart w:id="1" w:name="_GoBack"/>
-      <w:bookmarkEnd w:id="1"/>
-    </w:p>
+    <w:p/>
     <w:tbl>
       <w:tblPr>
         <w:tblW w:w="10782" w:type="dxa"/>
@@ -1053,14 +1041,14 @@
                 <w:rFonts w:eastAsia="Times New Roman" w:cs="Arial"/>
                 <w:lang w:eastAsia="fr-CA"/>
               </w:rPr>
-              <w:t>L’utilisateur</w:t>
+              <w:t>Le jo</w:t>
             </w:r>
             <w:r>
               <w:rPr>
                 <w:rFonts w:eastAsia="Times New Roman" w:cs="Arial"/>
                 <w:lang w:eastAsia="fr-CA"/>
               </w:rPr>
-              <w:t xml:space="preserve"> clique sur le bouton « ? » </w:t>
+              <w:t>ueur clique sur le bouton « Règles du jeu »</w:t>
             </w:r>
           </w:p>
         </w:tc>
@@ -1156,21 +1144,7 @@
                 <w:rFonts w:eastAsia="Times New Roman" w:cs="Arial"/>
                 <w:lang w:eastAsia="fr-CA"/>
               </w:rPr>
-              <w:t xml:space="preserve">L’application affiche </w:t>
-            </w:r>
-            <w:r>
-              <w:rPr>
-                <w:rFonts w:eastAsia="Times New Roman" w:cs="Arial"/>
-                <w:lang w:eastAsia="fr-CA"/>
-              </w:rPr>
-              <w:t xml:space="preserve">l’écran </w:t>
-            </w:r>
-            <w:r>
-              <w:rPr>
-                <w:rFonts w:eastAsia="Times New Roman" w:cs="Arial"/>
-                <w:lang w:eastAsia="fr-CA"/>
-              </w:rPr>
-              <w:t>« Règles du loup-garou »</w:t>
+              <w:t>La page d’accueil se ferme et la page « Règles du Loup Garous » apparaît</w:t>
             </w:r>
           </w:p>
         </w:tc>
@@ -1266,14 +1240,7 @@
                 <w:rFonts w:eastAsia="Times New Roman" w:cs="Arial"/>
                 <w:lang w:eastAsia="fr-CA"/>
               </w:rPr>
-              <w:t>L’utilisateur</w:t>
-            </w:r>
-            <w:r>
-              <w:rPr>
-                <w:rFonts w:eastAsia="Times New Roman" w:cs="Arial"/>
-                <w:lang w:eastAsia="fr-CA"/>
-              </w:rPr>
-              <w:t xml:space="preserve"> clique sur la croix pour fermer l’écran des règles</w:t>
+              <w:t>Le joueur prend connaissance des règles du jeu puis clique sur le bouton « Retour ».</w:t>
             </w:r>
           </w:p>
         </w:tc>
@@ -1369,15 +1336,10 @@
                 <w:rFonts w:eastAsia="Times New Roman" w:cs="Arial"/>
                 <w:lang w:eastAsia="fr-CA"/>
               </w:rPr>
-              <w:t>L’utilisateur</w:t>
-            </w:r>
-            <w:r>
-              <w:rPr>
-                <w:rFonts w:eastAsia="Times New Roman" w:cs="Arial"/>
-                <w:lang w:eastAsia="fr-CA"/>
-              </w:rPr>
-              <w:t xml:space="preserve"> est à nouveau sur l’écran d’accueil du jeu</w:t>
-            </w:r>
+              <w:t>La page « Règles du Loup Garous » se ferme et la page d’accueil apparaît.</w:t>
+            </w:r>
+            <w:bookmarkStart w:id="1" w:name="_GoBack"/>
+            <w:bookmarkEnd w:id="1"/>
           </w:p>
         </w:tc>
       </w:tr>

</xml_diff>